<commit_message>
Update to cv 19-04-2023
</commit_message>
<xml_diff>
--- a/assets/document/CVJoseRodriguez.docx
+++ b/assets/document/CVJoseRodriguez.docx
@@ -406,14 +406,35 @@
           <w:rFonts w:ascii="Arial" w:hAnsi="Arial" w:cs="Arial"/>
           <w:w w:val="95"/>
         </w:rPr>
-        <w:t>Web developer with +3 years of experience developing web a</w:t>
-      </w:r>
-      <w:r>
-        <w:rPr>
-          <w:rFonts w:ascii="Arial" w:hAnsi="Arial" w:cs="Arial"/>
-          <w:w w:val="95"/>
-        </w:rPr>
-        <w:t>pplications using (Angular 8 - 14</w:t>
+        <w:t>Web developer with +</w:t>
+      </w:r>
+      <w:r>
+        <w:rPr>
+          <w:rFonts w:ascii="Arial" w:hAnsi="Arial" w:cs="Arial"/>
+          <w:w w:val="95"/>
+        </w:rPr>
+        <w:t>4</w:t>
+      </w:r>
+      <w:r>
+        <w:rPr>
+          <w:rFonts w:ascii="Arial" w:hAnsi="Arial" w:cs="Arial"/>
+          <w:w w:val="95"/>
+        </w:rPr>
+        <w:t xml:space="preserve"> years of experience developing web a</w:t>
+      </w:r>
+      <w:r>
+        <w:rPr>
+          <w:rFonts w:ascii="Arial" w:hAnsi="Arial" w:cs="Arial"/>
+          <w:w w:val="95"/>
+        </w:rPr>
+        <w:t>pplications using (Angular 8 - 1</w:t>
+      </w:r>
+      <w:r>
+        <w:rPr>
+          <w:rFonts w:ascii="Arial" w:hAnsi="Arial" w:cs="Arial"/>
+          <w:w w:val="95"/>
+        </w:rPr>
+        <w:t>5</w:t>
       </w:r>
       <w:r>
         <w:rPr>
@@ -1259,16 +1280,6 @@
     </w:p>
     <w:p>
       <w:pPr>
-        <w:pStyle w:val="Ttulo1"/>
-        <w:ind w:left="0"/>
-        <w:rPr>
-          <w:rFonts w:ascii="Arial" w:hAnsi="Arial" w:cs="Arial"/>
-          <w:u w:val="single"/>
-        </w:rPr>
-      </w:pPr>
-    </w:p>
-    <w:p>
-      <w:pPr>
         <w:spacing w:before="67" w:line="239" w:lineRule="exact"/>
         <w:ind w:left="100"/>
         <w:rPr>
@@ -1277,7 +1288,6 @@
           <w:sz w:val="18"/>
         </w:rPr>
       </w:pPr>
-      <w:proofErr w:type="spellStart"/>
       <w:r>
         <w:rPr>
           <w:rFonts w:ascii="Arial" w:hAnsi="Arial" w:cs="Arial"/>
@@ -1286,9 +1296,8 @@
           <w:sz w:val="18"/>
           <w:u w:val="single"/>
         </w:rPr>
-        <w:t>ConsWare</w:t>
-      </w:r>
-      <w:proofErr w:type="spellEnd"/>
+        <w:t>Emissary</w:t>
+      </w:r>
       <w:r>
         <w:rPr>
           <w:rFonts w:ascii="Arial" w:hAnsi="Arial" w:cs="Arial"/>
@@ -1361,24 +1370,7 @@
           <w:w w:val="95"/>
           <w:sz w:val="16"/>
         </w:rPr>
-        <w:t>Outsourcing</w:t>
-      </w:r>
-      <w:r>
-        <w:rPr>
-          <w:rFonts w:ascii="Arial" w:hAnsi="Arial" w:cs="Arial"/>
-          <w:spacing w:val="2"/>
-          <w:w w:val="95"/>
-          <w:sz w:val="16"/>
-        </w:rPr>
-        <w:t xml:space="preserve"> </w:t>
-      </w:r>
-      <w:r>
-        <w:rPr>
-          <w:rFonts w:ascii="Arial" w:hAnsi="Arial" w:cs="Arial"/>
-          <w:w w:val="95"/>
-          <w:sz w:val="16"/>
-        </w:rPr>
-        <w:t>company</w:t>
+        <w:t>Direct customer</w:t>
       </w:r>
       <w:r>
         <w:rPr>
@@ -1425,7 +1417,16 @@
           <w:w w:val="95"/>
           <w:sz w:val="18"/>
         </w:rPr>
-        <w:t>OCT,</w:t>
+        <w:t>NOV</w:t>
+      </w:r>
+      <w:r>
+        <w:rPr>
+          <w:rFonts w:ascii="Arial" w:hAnsi="Arial" w:cs="Arial"/>
+          <w:i/>
+          <w:w w:val="95"/>
+          <w:sz w:val="18"/>
+        </w:rPr>
+        <w:t>,</w:t>
       </w:r>
       <w:r>
         <w:rPr>
@@ -1444,7 +1445,16 @@
           <w:w w:val="95"/>
           <w:sz w:val="18"/>
         </w:rPr>
-        <w:t>2021</w:t>
+        <w:t>202</w:t>
+      </w:r>
+      <w:r>
+        <w:rPr>
+          <w:rFonts w:ascii="Arial" w:hAnsi="Arial" w:cs="Arial"/>
+          <w:i/>
+          <w:w w:val="95"/>
+          <w:sz w:val="18"/>
+        </w:rPr>
+        <w:t>2</w:t>
       </w:r>
       <w:r>
         <w:rPr>
@@ -1482,7 +1492,7 @@
           <w:w w:val="95"/>
           <w:sz w:val="18"/>
         </w:rPr>
-        <w:t>NOV 2022</w:t>
+        <w:t>Present</w:t>
       </w:r>
     </w:p>
     <w:p>
@@ -1507,262 +1517,23 @@
           <w:w w:val="95"/>
           <w:sz w:val="18"/>
         </w:rPr>
-        <w:t>I</w:t>
-      </w:r>
-      <w:r>
-        <w:rPr>
-          <w:rFonts w:ascii="Arial" w:hAnsi="Arial" w:cs="Arial"/>
-          <w:spacing w:val="2"/>
-          <w:w w:val="95"/>
-          <w:sz w:val="18"/>
-        </w:rPr>
-        <w:t xml:space="preserve"> </w:t>
-      </w:r>
-      <w:r>
-        <w:rPr>
-          <w:rFonts w:ascii="Arial" w:hAnsi="Arial" w:cs="Arial"/>
-          <w:w w:val="95"/>
-          <w:sz w:val="18"/>
-        </w:rPr>
-        <w:t>led</w:t>
-      </w:r>
-      <w:r>
-        <w:rPr>
-          <w:rFonts w:ascii="Arial" w:hAnsi="Arial" w:cs="Arial"/>
-          <w:spacing w:val="1"/>
-          <w:w w:val="95"/>
-          <w:sz w:val="18"/>
-        </w:rPr>
-        <w:t xml:space="preserve"> </w:t>
-      </w:r>
-      <w:r>
-        <w:rPr>
-          <w:rFonts w:ascii="Arial" w:hAnsi="Arial" w:cs="Arial"/>
-          <w:w w:val="95"/>
-          <w:sz w:val="18"/>
-        </w:rPr>
-        <w:t>a</w:t>
-      </w:r>
-      <w:r>
-        <w:rPr>
-          <w:rFonts w:ascii="Arial" w:hAnsi="Arial" w:cs="Arial"/>
-          <w:spacing w:val="1"/>
-          <w:w w:val="95"/>
-          <w:sz w:val="18"/>
-        </w:rPr>
-        <w:t xml:space="preserve"> </w:t>
-      </w:r>
-      <w:r>
-        <w:rPr>
-          <w:rFonts w:ascii="Arial" w:hAnsi="Arial" w:cs="Arial"/>
-          <w:w w:val="95"/>
-          <w:sz w:val="18"/>
-        </w:rPr>
-        <w:t>team</w:t>
-      </w:r>
-      <w:r>
-        <w:rPr>
-          <w:rFonts w:ascii="Arial" w:hAnsi="Arial" w:cs="Arial"/>
-          <w:spacing w:val="2"/>
-          <w:w w:val="95"/>
-          <w:sz w:val="18"/>
-        </w:rPr>
-        <w:t xml:space="preserve"> </w:t>
-      </w:r>
-      <w:r>
-        <w:rPr>
-          <w:rFonts w:ascii="Arial" w:hAnsi="Arial" w:cs="Arial"/>
-          <w:w w:val="95"/>
-          <w:sz w:val="18"/>
-        </w:rPr>
-        <w:t>where</w:t>
-      </w:r>
-      <w:r>
-        <w:rPr>
-          <w:rFonts w:ascii="Arial" w:hAnsi="Arial" w:cs="Arial"/>
-          <w:spacing w:val="-1"/>
-          <w:w w:val="95"/>
-          <w:sz w:val="18"/>
-        </w:rPr>
-        <w:t xml:space="preserve"> </w:t>
-      </w:r>
-      <w:r>
-        <w:rPr>
-          <w:rFonts w:ascii="Arial" w:hAnsi="Arial" w:cs="Arial"/>
-          <w:w w:val="95"/>
-          <w:sz w:val="18"/>
-        </w:rPr>
-        <w:t>we</w:t>
-      </w:r>
-      <w:r>
-        <w:rPr>
-          <w:rFonts w:ascii="Arial" w:hAnsi="Arial" w:cs="Arial"/>
-          <w:spacing w:val="3"/>
-          <w:w w:val="95"/>
-          <w:sz w:val="18"/>
-        </w:rPr>
-        <w:t xml:space="preserve"> </w:t>
-      </w:r>
-      <w:r>
-        <w:rPr>
-          <w:rFonts w:ascii="Arial" w:hAnsi="Arial" w:cs="Arial"/>
-          <w:w w:val="95"/>
-          <w:sz w:val="18"/>
-        </w:rPr>
-        <w:t>designed</w:t>
-      </w:r>
-      <w:r>
-        <w:rPr>
-          <w:rFonts w:ascii="Arial" w:hAnsi="Arial" w:cs="Arial"/>
-          <w:spacing w:val="1"/>
-          <w:w w:val="95"/>
-          <w:sz w:val="18"/>
-        </w:rPr>
-        <w:t xml:space="preserve"> </w:t>
-      </w:r>
-      <w:r>
-        <w:rPr>
-          <w:rFonts w:ascii="Arial" w:hAnsi="Arial" w:cs="Arial"/>
-          <w:w w:val="95"/>
-          <w:sz w:val="18"/>
-        </w:rPr>
-        <w:t>a vehicle</w:t>
-      </w:r>
-      <w:r>
-        <w:rPr>
-          <w:rFonts w:ascii="Arial" w:hAnsi="Arial" w:cs="Arial"/>
-          <w:spacing w:val="1"/>
-          <w:w w:val="95"/>
-          <w:sz w:val="18"/>
-        </w:rPr>
-        <w:t xml:space="preserve"> </w:t>
-      </w:r>
-      <w:r>
-        <w:rPr>
-          <w:rFonts w:ascii="Arial" w:hAnsi="Arial" w:cs="Arial"/>
-          <w:w w:val="95"/>
-          <w:sz w:val="18"/>
-        </w:rPr>
-        <w:t>policy</w:t>
-      </w:r>
-      <w:r>
-        <w:rPr>
-          <w:rFonts w:ascii="Arial" w:hAnsi="Arial" w:cs="Arial"/>
-          <w:spacing w:val="3"/>
-          <w:w w:val="95"/>
-          <w:sz w:val="18"/>
-        </w:rPr>
-        <w:t xml:space="preserve"> </w:t>
-      </w:r>
-      <w:r>
-        <w:rPr>
-          <w:rFonts w:ascii="Arial" w:hAnsi="Arial" w:cs="Arial"/>
-          <w:w w:val="95"/>
-          <w:sz w:val="18"/>
-        </w:rPr>
-        <w:t>program,</w:t>
-      </w:r>
-      <w:r>
-        <w:rPr>
-          <w:rFonts w:ascii="Arial" w:hAnsi="Arial" w:cs="Arial"/>
-          <w:spacing w:val="1"/>
-          <w:w w:val="95"/>
-          <w:sz w:val="18"/>
-        </w:rPr>
-        <w:t xml:space="preserve"> </w:t>
-      </w:r>
-      <w:r>
-        <w:rPr>
-          <w:rFonts w:ascii="Arial" w:hAnsi="Arial" w:cs="Arial"/>
-          <w:w w:val="95"/>
-          <w:sz w:val="18"/>
-        </w:rPr>
-        <w:t>improving</w:t>
-      </w:r>
-      <w:r>
-        <w:rPr>
-          <w:rFonts w:ascii="Arial" w:hAnsi="Arial" w:cs="Arial"/>
-          <w:spacing w:val="-1"/>
-          <w:w w:val="95"/>
-          <w:sz w:val="18"/>
-        </w:rPr>
-        <w:t xml:space="preserve"> </w:t>
-      </w:r>
-      <w:r>
-        <w:rPr>
-          <w:rFonts w:ascii="Arial" w:hAnsi="Arial" w:cs="Arial"/>
-          <w:w w:val="95"/>
-          <w:sz w:val="18"/>
-        </w:rPr>
-        <w:t>the</w:t>
-      </w:r>
-      <w:r>
-        <w:rPr>
-          <w:rFonts w:ascii="Arial" w:hAnsi="Arial" w:cs="Arial"/>
-          <w:spacing w:val="2"/>
-          <w:w w:val="95"/>
-          <w:sz w:val="18"/>
-        </w:rPr>
-        <w:t xml:space="preserve"> </w:t>
-      </w:r>
-      <w:r>
-        <w:rPr>
-          <w:rFonts w:ascii="Arial" w:hAnsi="Arial" w:cs="Arial"/>
-          <w:w w:val="95"/>
-          <w:sz w:val="18"/>
-        </w:rPr>
-        <w:t>user</w:t>
-      </w:r>
-      <w:r>
-        <w:rPr>
-          <w:rFonts w:ascii="Arial" w:hAnsi="Arial" w:cs="Arial"/>
-          <w:spacing w:val="2"/>
-          <w:w w:val="95"/>
-          <w:sz w:val="18"/>
-        </w:rPr>
-        <w:t xml:space="preserve"> </w:t>
-      </w:r>
-      <w:r>
-        <w:rPr>
-          <w:rFonts w:ascii="Arial" w:hAnsi="Arial" w:cs="Arial"/>
-          <w:w w:val="95"/>
-          <w:sz w:val="18"/>
-        </w:rPr>
-        <w:t>experience</w:t>
-      </w:r>
-      <w:r>
-        <w:rPr>
-          <w:rFonts w:ascii="Arial" w:hAnsi="Arial" w:cs="Arial"/>
-          <w:spacing w:val="1"/>
-          <w:w w:val="95"/>
-          <w:sz w:val="18"/>
-        </w:rPr>
-        <w:t xml:space="preserve"> </w:t>
-      </w:r>
-      <w:r>
-        <w:rPr>
-          <w:rFonts w:ascii="Arial" w:hAnsi="Arial" w:cs="Arial"/>
-          <w:w w:val="95"/>
-          <w:sz w:val="18"/>
-        </w:rPr>
-        <w:t>by</w:t>
-      </w:r>
-      <w:r>
-        <w:rPr>
-          <w:rFonts w:ascii="Arial" w:hAnsi="Arial" w:cs="Arial"/>
-          <w:spacing w:val="3"/>
-          <w:w w:val="95"/>
-          <w:sz w:val="18"/>
-        </w:rPr>
-        <w:t xml:space="preserve"> </w:t>
-      </w:r>
-      <w:r>
-        <w:rPr>
-          <w:rFonts w:ascii="Arial" w:hAnsi="Arial" w:cs="Arial"/>
-          <w:w w:val="95"/>
-          <w:sz w:val="18"/>
-        </w:rPr>
-        <w:t>25%.</w:t>
+        <w:t>I l</w:t>
+      </w:r>
+      <w:r>
+        <w:rPr>
+          <w:rFonts w:ascii="Arial" w:hAnsi="Arial" w:cs="Arial"/>
+          <w:w w:val="95"/>
+          <w:sz w:val="18"/>
+        </w:rPr>
+        <w:t>ed a team for the migration from scratch of a website from Angular 8 to 15</w:t>
+      </w:r>
+      <w:r>
+        <w:rPr>
+          <w:rFonts w:ascii="Arial" w:hAnsi="Arial" w:cs="Arial"/>
+          <w:w w:val="95"/>
+          <w:sz w:val="18"/>
+        </w:rPr>
+        <w:t>.</w:t>
       </w:r>
     </w:p>
     <w:p>
@@ -1787,194 +1558,23 @@
           <w:w w:val="95"/>
           <w:sz w:val="18"/>
         </w:rPr>
-        <w:t>We</w:t>
-      </w:r>
-      <w:r>
-        <w:rPr>
-          <w:rFonts w:ascii="Arial" w:hAnsi="Arial" w:cs="Arial"/>
-          <w:spacing w:val="-1"/>
-          <w:w w:val="95"/>
-          <w:sz w:val="18"/>
-        </w:rPr>
-        <w:t xml:space="preserve"> </w:t>
-      </w:r>
-      <w:r>
-        <w:rPr>
-          <w:rFonts w:ascii="Arial" w:hAnsi="Arial" w:cs="Arial"/>
-          <w:w w:val="95"/>
-          <w:sz w:val="18"/>
-        </w:rPr>
-        <w:t>designed a</w:t>
-      </w:r>
-      <w:r>
-        <w:rPr>
-          <w:rFonts w:ascii="Arial" w:hAnsi="Arial" w:cs="Arial"/>
-          <w:spacing w:val="-1"/>
-          <w:w w:val="95"/>
-          <w:sz w:val="18"/>
-        </w:rPr>
-        <w:t xml:space="preserve"> </w:t>
-      </w:r>
-      <w:r>
-        <w:rPr>
-          <w:rFonts w:ascii="Arial" w:hAnsi="Arial" w:cs="Arial"/>
-          <w:w w:val="95"/>
-          <w:sz w:val="18"/>
-        </w:rPr>
-        <w:t>credit</w:t>
-      </w:r>
-      <w:r>
-        <w:rPr>
-          <w:rFonts w:ascii="Arial" w:hAnsi="Arial" w:cs="Arial"/>
-          <w:spacing w:val="1"/>
-          <w:w w:val="95"/>
-          <w:sz w:val="18"/>
-        </w:rPr>
-        <w:t xml:space="preserve"> </w:t>
-      </w:r>
-      <w:r>
-        <w:rPr>
-          <w:rFonts w:ascii="Arial" w:hAnsi="Arial" w:cs="Arial"/>
-          <w:w w:val="95"/>
-          <w:sz w:val="18"/>
-        </w:rPr>
-        <w:t>program</w:t>
-      </w:r>
-      <w:r>
-        <w:rPr>
-          <w:rFonts w:ascii="Arial" w:hAnsi="Arial" w:cs="Arial"/>
-          <w:spacing w:val="1"/>
-          <w:w w:val="95"/>
-          <w:sz w:val="18"/>
-        </w:rPr>
-        <w:t xml:space="preserve"> </w:t>
-      </w:r>
-      <w:r>
-        <w:rPr>
-          <w:rFonts w:ascii="Arial" w:hAnsi="Arial" w:cs="Arial"/>
-          <w:w w:val="95"/>
-          <w:sz w:val="18"/>
-        </w:rPr>
-        <w:t>for vehicles, improving</w:t>
-      </w:r>
-      <w:r>
-        <w:rPr>
-          <w:rFonts w:ascii="Arial" w:hAnsi="Arial" w:cs="Arial"/>
-          <w:spacing w:val="-3"/>
-          <w:w w:val="95"/>
-          <w:sz w:val="18"/>
-        </w:rPr>
-        <w:t xml:space="preserve"> </w:t>
-      </w:r>
-      <w:r>
-        <w:rPr>
-          <w:rFonts w:ascii="Arial" w:hAnsi="Arial" w:cs="Arial"/>
-          <w:w w:val="95"/>
-          <w:sz w:val="18"/>
-        </w:rPr>
-        <w:t>the</w:t>
-      </w:r>
-      <w:r>
-        <w:rPr>
-          <w:rFonts w:ascii="Arial" w:hAnsi="Arial" w:cs="Arial"/>
-          <w:spacing w:val="-1"/>
-          <w:w w:val="95"/>
-          <w:sz w:val="18"/>
-        </w:rPr>
-        <w:t xml:space="preserve"> </w:t>
-      </w:r>
-      <w:r>
-        <w:rPr>
-          <w:rFonts w:ascii="Arial" w:hAnsi="Arial" w:cs="Arial"/>
-          <w:w w:val="95"/>
-          <w:sz w:val="18"/>
-        </w:rPr>
-        <w:t>user</w:t>
-      </w:r>
-      <w:r>
-        <w:rPr>
-          <w:rFonts w:ascii="Arial" w:hAnsi="Arial" w:cs="Arial"/>
-          <w:spacing w:val="-2"/>
-          <w:w w:val="95"/>
-          <w:sz w:val="18"/>
-        </w:rPr>
-        <w:t xml:space="preserve"> </w:t>
-      </w:r>
-      <w:r>
-        <w:rPr>
-          <w:rFonts w:ascii="Arial" w:hAnsi="Arial" w:cs="Arial"/>
-          <w:w w:val="95"/>
-          <w:sz w:val="18"/>
-        </w:rPr>
-        <w:t>experience</w:t>
-      </w:r>
-      <w:r>
-        <w:rPr>
-          <w:rFonts w:ascii="Arial" w:hAnsi="Arial" w:cs="Arial"/>
-          <w:spacing w:val="1"/>
-          <w:w w:val="95"/>
-          <w:sz w:val="18"/>
-        </w:rPr>
-        <w:t xml:space="preserve"> </w:t>
-      </w:r>
-      <w:r>
-        <w:rPr>
-          <w:rFonts w:ascii="Arial" w:hAnsi="Arial" w:cs="Arial"/>
-          <w:w w:val="95"/>
-          <w:sz w:val="18"/>
-        </w:rPr>
-        <w:t>by</w:t>
-      </w:r>
-      <w:r>
-        <w:rPr>
-          <w:rFonts w:ascii="Arial" w:hAnsi="Arial" w:cs="Arial"/>
-          <w:spacing w:val="-2"/>
-          <w:w w:val="95"/>
-          <w:sz w:val="18"/>
-        </w:rPr>
-        <w:t xml:space="preserve"> </w:t>
-      </w:r>
-      <w:r>
-        <w:rPr>
-          <w:rFonts w:ascii="Arial" w:hAnsi="Arial" w:cs="Arial"/>
-          <w:w w:val="95"/>
-          <w:sz w:val="18"/>
-        </w:rPr>
-        <w:t>45% by</w:t>
-      </w:r>
-      <w:r>
-        <w:rPr>
-          <w:rFonts w:ascii="Arial" w:hAnsi="Arial" w:cs="Arial"/>
-          <w:spacing w:val="-1"/>
-          <w:w w:val="95"/>
-          <w:sz w:val="18"/>
-        </w:rPr>
-        <w:t xml:space="preserve"> </w:t>
-      </w:r>
-      <w:r>
-        <w:rPr>
-          <w:rFonts w:ascii="Arial" w:hAnsi="Arial" w:cs="Arial"/>
-          <w:w w:val="95"/>
-          <w:sz w:val="18"/>
-        </w:rPr>
-        <w:t>applying</w:t>
-      </w:r>
-      <w:r>
-        <w:rPr>
-          <w:rFonts w:ascii="Arial" w:hAnsi="Arial" w:cs="Arial"/>
-          <w:spacing w:val="-1"/>
-          <w:w w:val="95"/>
-          <w:sz w:val="18"/>
-        </w:rPr>
-        <w:t xml:space="preserve"> </w:t>
-      </w:r>
-      <w:r>
-        <w:rPr>
-          <w:rFonts w:ascii="Arial" w:hAnsi="Arial" w:cs="Arial"/>
-          <w:w w:val="95"/>
-          <w:sz w:val="18"/>
-        </w:rPr>
-        <w:t>good coding practices.</w:t>
+        <w:t>I c</w:t>
+      </w:r>
+      <w:r>
+        <w:rPr>
+          <w:rFonts w:ascii="Arial" w:hAnsi="Arial" w:cs="Arial"/>
+          <w:w w:val="95"/>
+          <w:sz w:val="18"/>
+        </w:rPr>
+        <w:t>reate a shipping order module from scratch, improving the user experience by 30% and reducing waiting times by more than 100%</w:t>
+      </w:r>
+      <w:r>
+        <w:rPr>
+          <w:rFonts w:ascii="Arial" w:hAnsi="Arial" w:cs="Arial"/>
+          <w:w w:val="95"/>
+          <w:sz w:val="18"/>
+        </w:rPr>
+        <w:t>.</w:t>
       </w:r>
     </w:p>
     <w:p>
@@ -2000,6 +1600,967 @@
           <w:w w:val="95"/>
           <w:sz w:val="18"/>
         </w:rPr>
+        <w:t>Improvements in requests through good programming practices</w:t>
+      </w:r>
+      <w:r>
+        <w:rPr>
+          <w:rFonts w:ascii="Arial" w:hAnsi="Arial" w:cs="Arial"/>
+          <w:w w:val="95"/>
+          <w:sz w:val="20"/>
+        </w:rPr>
+        <w:t>.</w:t>
+      </w:r>
+    </w:p>
+    <w:p>
+      <w:pPr>
+        <w:pStyle w:val="Prrafodelista"/>
+        <w:numPr>
+          <w:ilvl w:val="0"/>
+          <w:numId w:val="1"/>
+        </w:numPr>
+        <w:tabs>
+          <w:tab w:val="left" w:pos="667"/>
+        </w:tabs>
+        <w:spacing w:before="4" w:line="247" w:lineRule="auto"/>
+        <w:ind w:right="784"/>
+        <w:rPr>
+          <w:rFonts w:ascii="Arial" w:hAnsi="Arial" w:cs="Arial"/>
+          <w:sz w:val="20"/>
+        </w:rPr>
+      </w:pPr>
+      <w:r>
+        <w:rPr>
+          <w:rFonts w:ascii="Arial" w:hAnsi="Arial" w:cs="Arial"/>
+          <w:w w:val="95"/>
+          <w:sz w:val="18"/>
+        </w:rPr>
+        <w:t>Creation and improvement of a login, through email confirmation and good code practices</w:t>
+      </w:r>
+    </w:p>
+    <w:p>
+      <w:pPr>
+        <w:pStyle w:val="Prrafodelista"/>
+        <w:numPr>
+          <w:ilvl w:val="0"/>
+          <w:numId w:val="1"/>
+        </w:numPr>
+        <w:tabs>
+          <w:tab w:val="left" w:pos="667"/>
+        </w:tabs>
+        <w:spacing w:line="244" w:lineRule="auto"/>
+        <w:ind w:right="5699"/>
+        <w:rPr>
+          <w:rFonts w:ascii="Arial" w:hAnsi="Arial" w:cs="Arial"/>
+          <w:sz w:val="18"/>
+        </w:rPr>
+      </w:pPr>
+      <w:r>
+        <w:rPr>
+          <w:rFonts w:ascii="Arial" w:hAnsi="Arial" w:cs="Arial"/>
+          <w:w w:val="95"/>
+          <w:sz w:val="18"/>
+        </w:rPr>
+        <w:t>Stack:</w:t>
+      </w:r>
+      <w:r>
+        <w:rPr>
+          <w:rFonts w:ascii="Arial" w:hAnsi="Arial" w:cs="Arial"/>
+          <w:spacing w:val="-3"/>
+          <w:w w:val="95"/>
+          <w:sz w:val="18"/>
+        </w:rPr>
+        <w:t xml:space="preserve"> </w:t>
+      </w:r>
+      <w:r>
+        <w:rPr>
+          <w:rFonts w:ascii="Arial" w:hAnsi="Arial" w:cs="Arial"/>
+          <w:w w:val="95"/>
+          <w:sz w:val="18"/>
+        </w:rPr>
+        <w:t>Angular,</w:t>
+      </w:r>
+      <w:r>
+        <w:rPr>
+          <w:rFonts w:ascii="Arial" w:hAnsi="Arial" w:cs="Arial"/>
+          <w:spacing w:val="-4"/>
+          <w:w w:val="95"/>
+          <w:sz w:val="18"/>
+        </w:rPr>
+        <w:t xml:space="preserve"> </w:t>
+      </w:r>
+      <w:r>
+        <w:rPr>
+          <w:rFonts w:ascii="Arial" w:hAnsi="Arial" w:cs="Arial"/>
+          <w:w w:val="95"/>
+          <w:sz w:val="18"/>
+        </w:rPr>
+        <w:t>Redux,</w:t>
+      </w:r>
+      <w:r>
+        <w:rPr>
+          <w:rFonts w:ascii="Arial" w:hAnsi="Arial" w:cs="Arial"/>
+          <w:spacing w:val="-5"/>
+          <w:w w:val="95"/>
+          <w:sz w:val="18"/>
+        </w:rPr>
+        <w:t xml:space="preserve"> </w:t>
+      </w:r>
+      <w:r>
+        <w:rPr>
+          <w:rFonts w:ascii="Arial" w:hAnsi="Arial" w:cs="Arial"/>
+          <w:w w:val="95"/>
+          <w:sz w:val="18"/>
+        </w:rPr>
+        <w:t>.Net,</w:t>
+      </w:r>
+      <w:r>
+        <w:rPr>
+          <w:rFonts w:ascii="Arial" w:hAnsi="Arial" w:cs="Arial"/>
+          <w:spacing w:val="-5"/>
+          <w:w w:val="95"/>
+          <w:sz w:val="18"/>
+        </w:rPr>
+        <w:t xml:space="preserve"> </w:t>
+      </w:r>
+      <w:r>
+        <w:rPr>
+          <w:rFonts w:ascii="Arial" w:hAnsi="Arial" w:cs="Arial"/>
+          <w:spacing w:val="-5"/>
+          <w:w w:val="95"/>
+          <w:sz w:val="18"/>
+        </w:rPr>
+        <w:t xml:space="preserve">Node, Nest, </w:t>
+      </w:r>
+      <w:r>
+        <w:rPr>
+          <w:rFonts w:ascii="Arial" w:hAnsi="Arial" w:cs="Arial"/>
+          <w:w w:val="95"/>
+          <w:sz w:val="18"/>
+        </w:rPr>
+        <w:t>SQL</w:t>
+      </w:r>
+      <w:r>
+        <w:rPr>
+          <w:rFonts w:ascii="Arial" w:hAnsi="Arial" w:cs="Arial"/>
+          <w:spacing w:val="-2"/>
+          <w:w w:val="95"/>
+          <w:sz w:val="18"/>
+        </w:rPr>
+        <w:t xml:space="preserve"> </w:t>
+      </w:r>
+      <w:r>
+        <w:rPr>
+          <w:rFonts w:ascii="Arial" w:hAnsi="Arial" w:cs="Arial"/>
+          <w:w w:val="95"/>
+          <w:sz w:val="18"/>
+        </w:rPr>
+        <w:t>Server,</w:t>
+      </w:r>
+      <w:r>
+        <w:rPr>
+          <w:rFonts w:ascii="Arial" w:hAnsi="Arial" w:cs="Arial"/>
+          <w:spacing w:val="-5"/>
+          <w:w w:val="95"/>
+          <w:sz w:val="18"/>
+        </w:rPr>
+        <w:t xml:space="preserve"> </w:t>
+      </w:r>
+      <w:r>
+        <w:rPr>
+          <w:rFonts w:ascii="Arial" w:hAnsi="Arial" w:cs="Arial"/>
+          <w:w w:val="95"/>
+          <w:sz w:val="18"/>
+        </w:rPr>
+        <w:t>HTML5</w:t>
+      </w:r>
+      <w:r>
+        <w:rPr>
+          <w:rFonts w:ascii="Arial" w:hAnsi="Arial" w:cs="Arial"/>
+          <w:spacing w:val="-3"/>
+          <w:w w:val="95"/>
+          <w:sz w:val="18"/>
+        </w:rPr>
+        <w:t xml:space="preserve"> </w:t>
+      </w:r>
+      <w:bookmarkStart w:id="0" w:name="_GoBack"/>
+      <w:bookmarkEnd w:id="0"/>
+      <w:r>
+        <w:rPr>
+          <w:rFonts w:ascii="Arial" w:hAnsi="Arial" w:cs="Arial"/>
+          <w:w w:val="95"/>
+          <w:sz w:val="18"/>
+        </w:rPr>
+        <w:t>and</w:t>
+      </w:r>
+      <w:r>
+        <w:rPr>
+          <w:rFonts w:ascii="Arial" w:hAnsi="Arial" w:cs="Arial"/>
+          <w:spacing w:val="-9"/>
+          <w:w w:val="95"/>
+          <w:sz w:val="18"/>
+        </w:rPr>
+        <w:t xml:space="preserve"> </w:t>
+      </w:r>
+      <w:r>
+        <w:rPr>
+          <w:rFonts w:ascii="Arial" w:hAnsi="Arial" w:cs="Arial"/>
+          <w:w w:val="95"/>
+          <w:sz w:val="18"/>
+        </w:rPr>
+        <w:t>CSS3.</w:t>
+      </w:r>
+    </w:p>
+    <w:p>
+      <w:pPr>
+        <w:pStyle w:val="Ttulo1"/>
+        <w:rPr>
+          <w:rFonts w:ascii="Arial" w:hAnsi="Arial" w:cs="Arial"/>
+        </w:rPr>
+      </w:pPr>
+    </w:p>
+    <w:p>
+      <w:pPr>
+        <w:pStyle w:val="Ttulo1"/>
+        <w:ind w:left="0"/>
+        <w:rPr>
+          <w:rFonts w:ascii="Arial" w:hAnsi="Arial" w:cs="Arial"/>
+          <w:u w:val="single"/>
+        </w:rPr>
+      </w:pPr>
+    </w:p>
+    <w:p>
+      <w:pPr>
+        <w:spacing w:before="67" w:line="239" w:lineRule="exact"/>
+        <w:ind w:left="100"/>
+        <w:rPr>
+          <w:rFonts w:ascii="Arial" w:hAnsi="Arial" w:cs="Arial"/>
+          <w:i/>
+          <w:sz w:val="18"/>
+        </w:rPr>
+      </w:pPr>
+      <w:proofErr w:type="spellStart"/>
+      <w:r>
+        <w:rPr>
+          <w:rFonts w:ascii="Arial" w:hAnsi="Arial" w:cs="Arial"/>
+          <w:b/>
+          <w:w w:val="95"/>
+          <w:sz w:val="18"/>
+          <w:u w:val="single"/>
+        </w:rPr>
+        <w:t>ConsWare</w:t>
+      </w:r>
+      <w:proofErr w:type="spellEnd"/>
+      <w:r>
+        <w:rPr>
+          <w:rFonts w:ascii="Arial" w:hAnsi="Arial" w:cs="Arial"/>
+          <w:b/>
+          <w:w w:val="95"/>
+          <w:sz w:val="16"/>
+        </w:rPr>
+        <w:t>,</w:t>
+      </w:r>
+      <w:r>
+        <w:rPr>
+          <w:rFonts w:ascii="Arial" w:hAnsi="Arial" w:cs="Arial"/>
+          <w:b/>
+          <w:spacing w:val="7"/>
+          <w:w w:val="95"/>
+          <w:sz w:val="16"/>
+        </w:rPr>
+        <w:t xml:space="preserve"> </w:t>
+      </w:r>
+      <w:r>
+        <w:rPr>
+          <w:rFonts w:ascii="Arial" w:hAnsi="Arial" w:cs="Arial"/>
+          <w:b/>
+          <w:w w:val="95"/>
+          <w:sz w:val="18"/>
+        </w:rPr>
+        <w:t>Full-Stack</w:t>
+      </w:r>
+      <w:r>
+        <w:rPr>
+          <w:rFonts w:ascii="Arial" w:hAnsi="Arial" w:cs="Arial"/>
+          <w:b/>
+          <w:spacing w:val="9"/>
+          <w:w w:val="95"/>
+          <w:sz w:val="18"/>
+        </w:rPr>
+        <w:t xml:space="preserve"> </w:t>
+      </w:r>
+      <w:r>
+        <w:rPr>
+          <w:rFonts w:ascii="Arial" w:hAnsi="Arial" w:cs="Arial"/>
+          <w:b/>
+          <w:w w:val="95"/>
+          <w:sz w:val="18"/>
+        </w:rPr>
+        <w:t>Developer</w:t>
+      </w:r>
+      <w:r>
+        <w:rPr>
+          <w:rFonts w:ascii="Arial" w:hAnsi="Arial" w:cs="Arial"/>
+          <w:b/>
+          <w:spacing w:val="10"/>
+          <w:w w:val="95"/>
+          <w:sz w:val="18"/>
+        </w:rPr>
+        <w:t xml:space="preserve"> </w:t>
+      </w:r>
+      <w:r>
+        <w:rPr>
+          <w:rFonts w:ascii="Arial" w:hAnsi="Arial" w:cs="Arial"/>
+          <w:b/>
+          <w:w w:val="95"/>
+          <w:sz w:val="18"/>
+        </w:rPr>
+        <w:t>(</w:t>
+      </w:r>
+      <w:r>
+        <w:rPr>
+          <w:rFonts w:ascii="Arial" w:hAnsi="Arial" w:cs="Arial"/>
+          <w:w w:val="95"/>
+          <w:sz w:val="16"/>
+        </w:rPr>
+        <w:t>Outsourcing</w:t>
+      </w:r>
+      <w:r>
+        <w:rPr>
+          <w:rFonts w:ascii="Arial" w:hAnsi="Arial" w:cs="Arial"/>
+          <w:spacing w:val="2"/>
+          <w:w w:val="95"/>
+          <w:sz w:val="16"/>
+        </w:rPr>
+        <w:t xml:space="preserve"> </w:t>
+      </w:r>
+      <w:r>
+        <w:rPr>
+          <w:rFonts w:ascii="Arial" w:hAnsi="Arial" w:cs="Arial"/>
+          <w:w w:val="95"/>
+          <w:sz w:val="16"/>
+        </w:rPr>
+        <w:t>company</w:t>
+      </w:r>
+      <w:r>
+        <w:rPr>
+          <w:rFonts w:ascii="Arial" w:hAnsi="Arial" w:cs="Arial"/>
+          <w:b/>
+          <w:w w:val="95"/>
+          <w:sz w:val="18"/>
+        </w:rPr>
+        <w:t>)</w:t>
+      </w:r>
+      <w:r>
+        <w:rPr>
+          <w:rFonts w:ascii="Arial" w:hAnsi="Arial" w:cs="Arial"/>
+          <w:b/>
+          <w:spacing w:val="4"/>
+          <w:w w:val="95"/>
+          <w:sz w:val="18"/>
+        </w:rPr>
+        <w:t xml:space="preserve"> </w:t>
+      </w:r>
+      <w:r>
+        <w:rPr>
+          <w:rFonts w:ascii="Arial" w:hAnsi="Arial" w:cs="Arial"/>
+          <w:b/>
+          <w:w w:val="95"/>
+          <w:sz w:val="18"/>
+        </w:rPr>
+        <w:t>—</w:t>
+      </w:r>
+      <w:r>
+        <w:rPr>
+          <w:rFonts w:ascii="Arial" w:hAnsi="Arial" w:cs="Arial"/>
+          <w:b/>
+          <w:spacing w:val="9"/>
+          <w:w w:val="95"/>
+          <w:sz w:val="18"/>
+        </w:rPr>
+        <w:t xml:space="preserve"> </w:t>
+      </w:r>
+      <w:r>
+        <w:rPr>
+          <w:rFonts w:ascii="Arial" w:hAnsi="Arial" w:cs="Arial"/>
+          <w:i/>
+          <w:w w:val="95"/>
+          <w:sz w:val="18"/>
+        </w:rPr>
+        <w:t>OCT,</w:t>
+      </w:r>
+      <w:r>
+        <w:rPr>
+          <w:rFonts w:ascii="Arial" w:hAnsi="Arial" w:cs="Arial"/>
+          <w:i/>
+          <w:spacing w:val="6"/>
+          <w:w w:val="95"/>
+          <w:sz w:val="18"/>
+        </w:rPr>
+        <w:t xml:space="preserve"> </w:t>
+      </w:r>
+      <w:r>
+        <w:rPr>
+          <w:rFonts w:ascii="Arial" w:hAnsi="Arial" w:cs="Arial"/>
+          <w:i/>
+          <w:w w:val="95"/>
+          <w:sz w:val="18"/>
+        </w:rPr>
+        <w:t>2021</w:t>
+      </w:r>
+      <w:r>
+        <w:rPr>
+          <w:rFonts w:ascii="Arial" w:hAnsi="Arial" w:cs="Arial"/>
+          <w:i/>
+          <w:spacing w:val="7"/>
+          <w:w w:val="95"/>
+          <w:sz w:val="18"/>
+        </w:rPr>
+        <w:t xml:space="preserve"> </w:t>
+      </w:r>
+      <w:r>
+        <w:rPr>
+          <w:rFonts w:ascii="Arial" w:hAnsi="Arial" w:cs="Arial"/>
+          <w:i/>
+          <w:w w:val="95"/>
+          <w:sz w:val="18"/>
+        </w:rPr>
+        <w:t>–</w:t>
+      </w:r>
+      <w:r>
+        <w:rPr>
+          <w:rFonts w:ascii="Arial" w:hAnsi="Arial" w:cs="Arial"/>
+          <w:i/>
+          <w:spacing w:val="5"/>
+          <w:w w:val="95"/>
+          <w:sz w:val="18"/>
+        </w:rPr>
+        <w:t xml:space="preserve"> </w:t>
+      </w:r>
+      <w:r>
+        <w:rPr>
+          <w:rFonts w:ascii="Arial" w:hAnsi="Arial" w:cs="Arial"/>
+          <w:i/>
+          <w:w w:val="95"/>
+          <w:sz w:val="18"/>
+        </w:rPr>
+        <w:t>NOV 2022</w:t>
+      </w:r>
+    </w:p>
+    <w:p>
+      <w:pPr>
+        <w:pStyle w:val="Prrafodelista"/>
+        <w:numPr>
+          <w:ilvl w:val="0"/>
+          <w:numId w:val="1"/>
+        </w:numPr>
+        <w:tabs>
+          <w:tab w:val="left" w:pos="667"/>
+        </w:tabs>
+        <w:spacing w:line="265" w:lineRule="exact"/>
+        <w:rPr>
+          <w:rFonts w:ascii="Arial" w:hAnsi="Arial" w:cs="Arial"/>
+          <w:sz w:val="18"/>
+        </w:rPr>
+      </w:pPr>
+      <w:r>
+        <w:rPr>
+          <w:rFonts w:ascii="Arial" w:hAnsi="Arial" w:cs="Arial"/>
+          <w:w w:val="95"/>
+          <w:sz w:val="18"/>
+        </w:rPr>
+        <w:t>I</w:t>
+      </w:r>
+      <w:r>
+        <w:rPr>
+          <w:rFonts w:ascii="Arial" w:hAnsi="Arial" w:cs="Arial"/>
+          <w:spacing w:val="2"/>
+          <w:w w:val="95"/>
+          <w:sz w:val="18"/>
+        </w:rPr>
+        <w:t xml:space="preserve"> </w:t>
+      </w:r>
+      <w:r>
+        <w:rPr>
+          <w:rFonts w:ascii="Arial" w:hAnsi="Arial" w:cs="Arial"/>
+          <w:w w:val="95"/>
+          <w:sz w:val="18"/>
+        </w:rPr>
+        <w:t>led</w:t>
+      </w:r>
+      <w:r>
+        <w:rPr>
+          <w:rFonts w:ascii="Arial" w:hAnsi="Arial" w:cs="Arial"/>
+          <w:spacing w:val="1"/>
+          <w:w w:val="95"/>
+          <w:sz w:val="18"/>
+        </w:rPr>
+        <w:t xml:space="preserve"> </w:t>
+      </w:r>
+      <w:r>
+        <w:rPr>
+          <w:rFonts w:ascii="Arial" w:hAnsi="Arial" w:cs="Arial"/>
+          <w:w w:val="95"/>
+          <w:sz w:val="18"/>
+        </w:rPr>
+        <w:t>a</w:t>
+      </w:r>
+      <w:r>
+        <w:rPr>
+          <w:rFonts w:ascii="Arial" w:hAnsi="Arial" w:cs="Arial"/>
+          <w:spacing w:val="1"/>
+          <w:w w:val="95"/>
+          <w:sz w:val="18"/>
+        </w:rPr>
+        <w:t xml:space="preserve"> </w:t>
+      </w:r>
+      <w:r>
+        <w:rPr>
+          <w:rFonts w:ascii="Arial" w:hAnsi="Arial" w:cs="Arial"/>
+          <w:w w:val="95"/>
+          <w:sz w:val="18"/>
+        </w:rPr>
+        <w:t>team</w:t>
+      </w:r>
+      <w:r>
+        <w:rPr>
+          <w:rFonts w:ascii="Arial" w:hAnsi="Arial" w:cs="Arial"/>
+          <w:spacing w:val="2"/>
+          <w:w w:val="95"/>
+          <w:sz w:val="18"/>
+        </w:rPr>
+        <w:t xml:space="preserve"> </w:t>
+      </w:r>
+      <w:r>
+        <w:rPr>
+          <w:rFonts w:ascii="Arial" w:hAnsi="Arial" w:cs="Arial"/>
+          <w:w w:val="95"/>
+          <w:sz w:val="18"/>
+        </w:rPr>
+        <w:t>where</w:t>
+      </w:r>
+      <w:r>
+        <w:rPr>
+          <w:rFonts w:ascii="Arial" w:hAnsi="Arial" w:cs="Arial"/>
+          <w:spacing w:val="-1"/>
+          <w:w w:val="95"/>
+          <w:sz w:val="18"/>
+        </w:rPr>
+        <w:t xml:space="preserve"> </w:t>
+      </w:r>
+      <w:r>
+        <w:rPr>
+          <w:rFonts w:ascii="Arial" w:hAnsi="Arial" w:cs="Arial"/>
+          <w:w w:val="95"/>
+          <w:sz w:val="18"/>
+        </w:rPr>
+        <w:t>we</w:t>
+      </w:r>
+      <w:r>
+        <w:rPr>
+          <w:rFonts w:ascii="Arial" w:hAnsi="Arial" w:cs="Arial"/>
+          <w:spacing w:val="3"/>
+          <w:w w:val="95"/>
+          <w:sz w:val="18"/>
+        </w:rPr>
+        <w:t xml:space="preserve"> </w:t>
+      </w:r>
+      <w:r>
+        <w:rPr>
+          <w:rFonts w:ascii="Arial" w:hAnsi="Arial" w:cs="Arial"/>
+          <w:w w:val="95"/>
+          <w:sz w:val="18"/>
+        </w:rPr>
+        <w:t>designed</w:t>
+      </w:r>
+      <w:r>
+        <w:rPr>
+          <w:rFonts w:ascii="Arial" w:hAnsi="Arial" w:cs="Arial"/>
+          <w:spacing w:val="1"/>
+          <w:w w:val="95"/>
+          <w:sz w:val="18"/>
+        </w:rPr>
+        <w:t xml:space="preserve"> </w:t>
+      </w:r>
+      <w:r>
+        <w:rPr>
+          <w:rFonts w:ascii="Arial" w:hAnsi="Arial" w:cs="Arial"/>
+          <w:w w:val="95"/>
+          <w:sz w:val="18"/>
+        </w:rPr>
+        <w:t>a vehicle</w:t>
+      </w:r>
+      <w:r>
+        <w:rPr>
+          <w:rFonts w:ascii="Arial" w:hAnsi="Arial" w:cs="Arial"/>
+          <w:spacing w:val="1"/>
+          <w:w w:val="95"/>
+          <w:sz w:val="18"/>
+        </w:rPr>
+        <w:t xml:space="preserve"> </w:t>
+      </w:r>
+      <w:r>
+        <w:rPr>
+          <w:rFonts w:ascii="Arial" w:hAnsi="Arial" w:cs="Arial"/>
+          <w:w w:val="95"/>
+          <w:sz w:val="18"/>
+        </w:rPr>
+        <w:t>policy</w:t>
+      </w:r>
+      <w:r>
+        <w:rPr>
+          <w:rFonts w:ascii="Arial" w:hAnsi="Arial" w:cs="Arial"/>
+          <w:spacing w:val="3"/>
+          <w:w w:val="95"/>
+          <w:sz w:val="18"/>
+        </w:rPr>
+        <w:t xml:space="preserve"> </w:t>
+      </w:r>
+      <w:r>
+        <w:rPr>
+          <w:rFonts w:ascii="Arial" w:hAnsi="Arial" w:cs="Arial"/>
+          <w:w w:val="95"/>
+          <w:sz w:val="18"/>
+        </w:rPr>
+        <w:t>program,</w:t>
+      </w:r>
+      <w:r>
+        <w:rPr>
+          <w:rFonts w:ascii="Arial" w:hAnsi="Arial" w:cs="Arial"/>
+          <w:spacing w:val="1"/>
+          <w:w w:val="95"/>
+          <w:sz w:val="18"/>
+        </w:rPr>
+        <w:t xml:space="preserve"> </w:t>
+      </w:r>
+      <w:r>
+        <w:rPr>
+          <w:rFonts w:ascii="Arial" w:hAnsi="Arial" w:cs="Arial"/>
+          <w:w w:val="95"/>
+          <w:sz w:val="18"/>
+        </w:rPr>
+        <w:t>improving</w:t>
+      </w:r>
+      <w:r>
+        <w:rPr>
+          <w:rFonts w:ascii="Arial" w:hAnsi="Arial" w:cs="Arial"/>
+          <w:spacing w:val="-1"/>
+          <w:w w:val="95"/>
+          <w:sz w:val="18"/>
+        </w:rPr>
+        <w:t xml:space="preserve"> </w:t>
+      </w:r>
+      <w:r>
+        <w:rPr>
+          <w:rFonts w:ascii="Arial" w:hAnsi="Arial" w:cs="Arial"/>
+          <w:w w:val="95"/>
+          <w:sz w:val="18"/>
+        </w:rPr>
+        <w:t>the</w:t>
+      </w:r>
+      <w:r>
+        <w:rPr>
+          <w:rFonts w:ascii="Arial" w:hAnsi="Arial" w:cs="Arial"/>
+          <w:spacing w:val="2"/>
+          <w:w w:val="95"/>
+          <w:sz w:val="18"/>
+        </w:rPr>
+        <w:t xml:space="preserve"> </w:t>
+      </w:r>
+      <w:r>
+        <w:rPr>
+          <w:rFonts w:ascii="Arial" w:hAnsi="Arial" w:cs="Arial"/>
+          <w:w w:val="95"/>
+          <w:sz w:val="18"/>
+        </w:rPr>
+        <w:t>user</w:t>
+      </w:r>
+      <w:r>
+        <w:rPr>
+          <w:rFonts w:ascii="Arial" w:hAnsi="Arial" w:cs="Arial"/>
+          <w:spacing w:val="2"/>
+          <w:w w:val="95"/>
+          <w:sz w:val="18"/>
+        </w:rPr>
+        <w:t xml:space="preserve"> </w:t>
+      </w:r>
+      <w:r>
+        <w:rPr>
+          <w:rFonts w:ascii="Arial" w:hAnsi="Arial" w:cs="Arial"/>
+          <w:w w:val="95"/>
+          <w:sz w:val="18"/>
+        </w:rPr>
+        <w:t>experience</w:t>
+      </w:r>
+      <w:r>
+        <w:rPr>
+          <w:rFonts w:ascii="Arial" w:hAnsi="Arial" w:cs="Arial"/>
+          <w:spacing w:val="1"/>
+          <w:w w:val="95"/>
+          <w:sz w:val="18"/>
+        </w:rPr>
+        <w:t xml:space="preserve"> </w:t>
+      </w:r>
+      <w:r>
+        <w:rPr>
+          <w:rFonts w:ascii="Arial" w:hAnsi="Arial" w:cs="Arial"/>
+          <w:w w:val="95"/>
+          <w:sz w:val="18"/>
+        </w:rPr>
+        <w:t>by</w:t>
+      </w:r>
+      <w:r>
+        <w:rPr>
+          <w:rFonts w:ascii="Arial" w:hAnsi="Arial" w:cs="Arial"/>
+          <w:spacing w:val="3"/>
+          <w:w w:val="95"/>
+          <w:sz w:val="18"/>
+        </w:rPr>
+        <w:t xml:space="preserve"> </w:t>
+      </w:r>
+      <w:r>
+        <w:rPr>
+          <w:rFonts w:ascii="Arial" w:hAnsi="Arial" w:cs="Arial"/>
+          <w:w w:val="95"/>
+          <w:sz w:val="18"/>
+        </w:rPr>
+        <w:t>25%.</w:t>
+      </w:r>
+    </w:p>
+    <w:p>
+      <w:pPr>
+        <w:pStyle w:val="Prrafodelista"/>
+        <w:numPr>
+          <w:ilvl w:val="0"/>
+          <w:numId w:val="1"/>
+        </w:numPr>
+        <w:tabs>
+          <w:tab w:val="left" w:pos="667"/>
+        </w:tabs>
+        <w:spacing w:before="7"/>
+        <w:rPr>
+          <w:rFonts w:ascii="Arial" w:hAnsi="Arial" w:cs="Arial"/>
+          <w:sz w:val="18"/>
+        </w:rPr>
+      </w:pPr>
+      <w:r>
+        <w:rPr>
+          <w:rFonts w:ascii="Arial" w:hAnsi="Arial" w:cs="Arial"/>
+          <w:w w:val="95"/>
+          <w:sz w:val="18"/>
+        </w:rPr>
+        <w:t>We</w:t>
+      </w:r>
+      <w:r>
+        <w:rPr>
+          <w:rFonts w:ascii="Arial" w:hAnsi="Arial" w:cs="Arial"/>
+          <w:spacing w:val="-1"/>
+          <w:w w:val="95"/>
+          <w:sz w:val="18"/>
+        </w:rPr>
+        <w:t xml:space="preserve"> </w:t>
+      </w:r>
+      <w:r>
+        <w:rPr>
+          <w:rFonts w:ascii="Arial" w:hAnsi="Arial" w:cs="Arial"/>
+          <w:w w:val="95"/>
+          <w:sz w:val="18"/>
+        </w:rPr>
+        <w:t>designed a</w:t>
+      </w:r>
+      <w:r>
+        <w:rPr>
+          <w:rFonts w:ascii="Arial" w:hAnsi="Arial" w:cs="Arial"/>
+          <w:spacing w:val="-1"/>
+          <w:w w:val="95"/>
+          <w:sz w:val="18"/>
+        </w:rPr>
+        <w:t xml:space="preserve"> </w:t>
+      </w:r>
+      <w:r>
+        <w:rPr>
+          <w:rFonts w:ascii="Arial" w:hAnsi="Arial" w:cs="Arial"/>
+          <w:w w:val="95"/>
+          <w:sz w:val="18"/>
+        </w:rPr>
+        <w:t>credit</w:t>
+      </w:r>
+      <w:r>
+        <w:rPr>
+          <w:rFonts w:ascii="Arial" w:hAnsi="Arial" w:cs="Arial"/>
+          <w:spacing w:val="1"/>
+          <w:w w:val="95"/>
+          <w:sz w:val="18"/>
+        </w:rPr>
+        <w:t xml:space="preserve"> </w:t>
+      </w:r>
+      <w:r>
+        <w:rPr>
+          <w:rFonts w:ascii="Arial" w:hAnsi="Arial" w:cs="Arial"/>
+          <w:w w:val="95"/>
+          <w:sz w:val="18"/>
+        </w:rPr>
+        <w:t>program</w:t>
+      </w:r>
+      <w:r>
+        <w:rPr>
+          <w:rFonts w:ascii="Arial" w:hAnsi="Arial" w:cs="Arial"/>
+          <w:spacing w:val="1"/>
+          <w:w w:val="95"/>
+          <w:sz w:val="18"/>
+        </w:rPr>
+        <w:t xml:space="preserve"> </w:t>
+      </w:r>
+      <w:r>
+        <w:rPr>
+          <w:rFonts w:ascii="Arial" w:hAnsi="Arial" w:cs="Arial"/>
+          <w:w w:val="95"/>
+          <w:sz w:val="18"/>
+        </w:rPr>
+        <w:t>for vehicles, improving</w:t>
+      </w:r>
+      <w:r>
+        <w:rPr>
+          <w:rFonts w:ascii="Arial" w:hAnsi="Arial" w:cs="Arial"/>
+          <w:spacing w:val="-3"/>
+          <w:w w:val="95"/>
+          <w:sz w:val="18"/>
+        </w:rPr>
+        <w:t xml:space="preserve"> </w:t>
+      </w:r>
+      <w:r>
+        <w:rPr>
+          <w:rFonts w:ascii="Arial" w:hAnsi="Arial" w:cs="Arial"/>
+          <w:w w:val="95"/>
+          <w:sz w:val="18"/>
+        </w:rPr>
+        <w:t>the</w:t>
+      </w:r>
+      <w:r>
+        <w:rPr>
+          <w:rFonts w:ascii="Arial" w:hAnsi="Arial" w:cs="Arial"/>
+          <w:spacing w:val="-1"/>
+          <w:w w:val="95"/>
+          <w:sz w:val="18"/>
+        </w:rPr>
+        <w:t xml:space="preserve"> </w:t>
+      </w:r>
+      <w:r>
+        <w:rPr>
+          <w:rFonts w:ascii="Arial" w:hAnsi="Arial" w:cs="Arial"/>
+          <w:w w:val="95"/>
+          <w:sz w:val="18"/>
+        </w:rPr>
+        <w:t>user</w:t>
+      </w:r>
+      <w:r>
+        <w:rPr>
+          <w:rFonts w:ascii="Arial" w:hAnsi="Arial" w:cs="Arial"/>
+          <w:spacing w:val="-2"/>
+          <w:w w:val="95"/>
+          <w:sz w:val="18"/>
+        </w:rPr>
+        <w:t xml:space="preserve"> </w:t>
+      </w:r>
+      <w:r>
+        <w:rPr>
+          <w:rFonts w:ascii="Arial" w:hAnsi="Arial" w:cs="Arial"/>
+          <w:w w:val="95"/>
+          <w:sz w:val="18"/>
+        </w:rPr>
+        <w:t>experience</w:t>
+      </w:r>
+      <w:r>
+        <w:rPr>
+          <w:rFonts w:ascii="Arial" w:hAnsi="Arial" w:cs="Arial"/>
+          <w:spacing w:val="1"/>
+          <w:w w:val="95"/>
+          <w:sz w:val="18"/>
+        </w:rPr>
+        <w:t xml:space="preserve"> </w:t>
+      </w:r>
+      <w:r>
+        <w:rPr>
+          <w:rFonts w:ascii="Arial" w:hAnsi="Arial" w:cs="Arial"/>
+          <w:w w:val="95"/>
+          <w:sz w:val="18"/>
+        </w:rPr>
+        <w:t>by</w:t>
+      </w:r>
+      <w:r>
+        <w:rPr>
+          <w:rFonts w:ascii="Arial" w:hAnsi="Arial" w:cs="Arial"/>
+          <w:spacing w:val="-2"/>
+          <w:w w:val="95"/>
+          <w:sz w:val="18"/>
+        </w:rPr>
+        <w:t xml:space="preserve"> </w:t>
+      </w:r>
+      <w:r>
+        <w:rPr>
+          <w:rFonts w:ascii="Arial" w:hAnsi="Arial" w:cs="Arial"/>
+          <w:w w:val="95"/>
+          <w:sz w:val="18"/>
+        </w:rPr>
+        <w:t>45% by</w:t>
+      </w:r>
+      <w:r>
+        <w:rPr>
+          <w:rFonts w:ascii="Arial" w:hAnsi="Arial" w:cs="Arial"/>
+          <w:spacing w:val="-1"/>
+          <w:w w:val="95"/>
+          <w:sz w:val="18"/>
+        </w:rPr>
+        <w:t xml:space="preserve"> </w:t>
+      </w:r>
+      <w:r>
+        <w:rPr>
+          <w:rFonts w:ascii="Arial" w:hAnsi="Arial" w:cs="Arial"/>
+          <w:w w:val="95"/>
+          <w:sz w:val="18"/>
+        </w:rPr>
+        <w:t>applying</w:t>
+      </w:r>
+      <w:r>
+        <w:rPr>
+          <w:rFonts w:ascii="Arial" w:hAnsi="Arial" w:cs="Arial"/>
+          <w:spacing w:val="-1"/>
+          <w:w w:val="95"/>
+          <w:sz w:val="18"/>
+        </w:rPr>
+        <w:t xml:space="preserve"> </w:t>
+      </w:r>
+      <w:r>
+        <w:rPr>
+          <w:rFonts w:ascii="Arial" w:hAnsi="Arial" w:cs="Arial"/>
+          <w:w w:val="95"/>
+          <w:sz w:val="18"/>
+        </w:rPr>
+        <w:t>good coding practices.</w:t>
+      </w:r>
+    </w:p>
+    <w:p>
+      <w:pPr>
+        <w:pStyle w:val="Prrafodelista"/>
+        <w:numPr>
+          <w:ilvl w:val="0"/>
+          <w:numId w:val="1"/>
+        </w:numPr>
+        <w:tabs>
+          <w:tab w:val="left" w:pos="667"/>
+        </w:tabs>
+        <w:spacing w:before="4" w:line="247" w:lineRule="auto"/>
+        <w:ind w:right="784"/>
+        <w:rPr>
+          <w:rFonts w:ascii="Arial" w:hAnsi="Arial" w:cs="Arial"/>
+          <w:sz w:val="20"/>
+        </w:rPr>
+      </w:pPr>
+      <w:r>
+        <w:rPr>
+          <w:rFonts w:ascii="Arial" w:hAnsi="Arial" w:cs="Arial"/>
+          <w:w w:val="95"/>
+          <w:sz w:val="18"/>
+        </w:rPr>
         <w:t>Contributed</w:t>
       </w:r>
       <w:r>
@@ -2616,8 +3177,6 @@
         </w:rPr>
         <w:t xml:space="preserve"> </w:t>
       </w:r>
-      <w:bookmarkStart w:id="0" w:name="_GoBack"/>
-      <w:bookmarkEnd w:id="0"/>
       <w:r>
         <w:rPr>
           <w:rFonts w:ascii="Arial" w:hAnsi="Arial" w:cs="Arial"/>
@@ -8098,7 +8657,7 @@
     </w:pPrDefault>
   </w:docDefaults>
   <w:latentStyles w:defLockedState="0" w:defUIPriority="99" w:defSemiHidden="0" w:defUnhideWhenUsed="0" w:defQFormat="0" w:count="371">
-    <w:lsdException w:name="Normal" w:uiPriority="0" w:qFormat="1"/>
+    <w:lsdException w:name="Normal" w:uiPriority="1" w:qFormat="1"/>
     <w:lsdException w:name="heading 1" w:uiPriority="9" w:qFormat="1"/>
     <w:lsdException w:name="heading 2" w:semiHidden="1" w:uiPriority="9" w:unhideWhenUsed="1" w:qFormat="1"/>
     <w:lsdException w:name="heading 3" w:semiHidden="1" w:uiPriority="9" w:unhideWhenUsed="1" w:qFormat="1"/>
@@ -8277,7 +8836,7 @@
     <w:lsdException w:name="Medium Shading 2 Accent 1" w:uiPriority="64"/>
     <w:lsdException w:name="Medium List 1 Accent 1" w:uiPriority="65"/>
     <w:lsdException w:name="Revision" w:semiHidden="1"/>
-    <w:lsdException w:name="List Paragraph" w:uiPriority="34" w:qFormat="1"/>
+    <w:lsdException w:name="List Paragraph" w:uiPriority="1" w:qFormat="1"/>
     <w:lsdException w:name="Quote" w:uiPriority="29" w:qFormat="1"/>
     <w:lsdException w:name="Intense Quote" w:uiPriority="30" w:qFormat="1"/>
     <w:lsdException w:name="Medium List 2 Accent 1" w:uiPriority="66"/>
@@ -8474,6 +9033,7 @@
     <w:name w:val="Normal"/>
     <w:uiPriority w:val="1"/>
     <w:qFormat/>
+    <w:rsid w:val="00693CA7"/>
     <w:rPr>
       <w:rFonts w:ascii="Lucida Sans Unicode" w:eastAsia="Lucida Sans Unicode" w:hAnsi="Lucida Sans Unicode" w:cs="Lucida Sans Unicode"/>
     </w:rPr>

</xml_diff>

<commit_message>
update to cv 14-07-2023
</commit_message>
<xml_diff>
--- a/assets/document/CVJoseRodriguez.docx
+++ b/assets/document/CVJoseRodriguez.docx
@@ -1311,6 +1311,15 @@
         <w:rPr>
           <w:rFonts w:ascii="Arial" w:hAnsi="Arial" w:cs="Arial"/>
           <w:b/>
+          <w:w w:val="95"/>
+          <w:sz w:val="16"/>
+        </w:rPr>
+        <w:t xml:space="preserve"> (Leader Frontend)</w:t>
+      </w:r>
+      <w:r>
+        <w:rPr>
+          <w:rFonts w:ascii="Arial" w:hAnsi="Arial" w:cs="Arial"/>
+          <w:b/>
           <w:spacing w:val="7"/>
           <w:w w:val="95"/>
           <w:sz w:val="16"/>
@@ -1527,6 +1536,49 @@
         </w:rPr>
         <w:t>ed a team for the migration from scratch of a website from Angular 8 to 15</w:t>
       </w:r>
+      <w:r>
+        <w:rPr>
+          <w:rFonts w:ascii="Arial" w:hAnsi="Arial" w:cs="Arial"/>
+          <w:w w:val="95"/>
+          <w:sz w:val="18"/>
+        </w:rPr>
+        <w:t>.</w:t>
+      </w:r>
+    </w:p>
+    <w:p>
+      <w:pPr>
+        <w:pStyle w:val="Prrafodelista"/>
+        <w:numPr>
+          <w:ilvl w:val="0"/>
+          <w:numId w:val="1"/>
+        </w:numPr>
+        <w:tabs>
+          <w:tab w:val="left" w:pos="667"/>
+        </w:tabs>
+        <w:spacing w:line="265" w:lineRule="exact"/>
+        <w:rPr>
+          <w:rFonts w:ascii="Arial" w:hAnsi="Arial" w:cs="Arial"/>
+          <w:sz w:val="18"/>
+        </w:rPr>
+      </w:pPr>
+      <w:r>
+        <w:rPr>
+          <w:rFonts w:ascii="Arial" w:hAnsi="Arial" w:cs="Arial"/>
+          <w:w w:val="95"/>
+          <w:sz w:val="18"/>
+        </w:rPr>
+        <w:t xml:space="preserve">I led the creation of a scalable architecture of a migration project from </w:t>
+      </w:r>
+      <w:proofErr w:type="spellStart"/>
+      <w:r>
+        <w:rPr>
+          <w:rFonts w:ascii="Arial" w:hAnsi="Arial" w:cs="Arial"/>
+          <w:w w:val="95"/>
+          <w:sz w:val="18"/>
+        </w:rPr>
+        <w:t>Scartch</w:t>
+      </w:r>
+      <w:proofErr w:type="spellEnd"/>
       <w:r>
         <w:rPr>
           <w:rFonts w:ascii="Arial" w:hAnsi="Arial" w:cs="Arial"/>
@@ -1867,6 +1919,7 @@
         <w:t>ConsWare</w:t>
       </w:r>
       <w:proofErr w:type="spellEnd"/>
+      <w:proofErr w:type="gramStart"/>
       <w:r>
         <w:rPr>
           <w:rFonts w:ascii="Arial" w:hAnsi="Arial" w:cs="Arial"/>
@@ -1881,6 +1934,34 @@
           <w:rFonts w:ascii="Arial" w:hAnsi="Arial" w:cs="Arial"/>
           <w:b/>
           <w:spacing w:val="7"/>
+          <w:w w:val="95"/>
+          <w:sz w:val="16"/>
+        </w:rPr>
+        <w:t xml:space="preserve"> </w:t>
+      </w:r>
+      <w:r>
+        <w:rPr>
+          <w:rFonts w:ascii="Arial" w:hAnsi="Arial" w:cs="Arial"/>
+          <w:b/>
+          <w:w w:val="95"/>
+          <w:sz w:val="16"/>
+        </w:rPr>
+        <w:t>,</w:t>
+      </w:r>
+      <w:proofErr w:type="gramEnd"/>
+      <w:r>
+        <w:rPr>
+          <w:rFonts w:ascii="Arial" w:hAnsi="Arial" w:cs="Arial"/>
+          <w:b/>
+          <w:w w:val="95"/>
+          <w:sz w:val="16"/>
+        </w:rPr>
+        <w:t xml:space="preserve"> (Leader Frontend)</w:t>
+      </w:r>
+      <w:r>
+        <w:rPr>
+          <w:rFonts w:ascii="Arial" w:hAnsi="Arial" w:cs="Arial"/>
+          <w:b/>
           <w:w w:val="95"/>
           <w:sz w:val="16"/>
         </w:rPr>
@@ -3495,6 +3576,24 @@
           <w:sz w:val="18"/>
         </w:rPr>
         <w:t>2021</w:t>
+      </w:r>
+      <w:r>
+        <w:rPr>
+          <w:rFonts w:ascii="Arial" w:hAnsi="Arial" w:cs="Arial"/>
+          <w:b/>
+          <w:w w:val="95"/>
+          <w:sz w:val="16"/>
+        </w:rPr>
+        <w:t>,</w:t>
+      </w:r>
+      <w:r>
+        <w:rPr>
+          <w:rFonts w:ascii="Arial" w:hAnsi="Arial" w:cs="Arial"/>
+          <w:b/>
+          <w:w w:val="95"/>
+          <w:sz w:val="16"/>
+        </w:rPr>
+        <w:t xml:space="preserve"> (Leader)</w:t>
       </w:r>
     </w:p>
     <w:p>
@@ -4795,6 +4894,25 @@
         </w:rPr>
         <w:t>2021</w:t>
       </w:r>
+      <w:r>
+        <w:rPr>
+          <w:rFonts w:ascii="Arial" w:hAnsi="Arial" w:cs="Arial"/>
+          <w:i/>
+          <w:sz w:val="18"/>
+        </w:rPr>
+        <w:t xml:space="preserve"> </w:t>
+      </w:r>
+      <w:r>
+        <w:rPr>
+          <w:rFonts w:ascii="Arial" w:hAnsi="Arial" w:cs="Arial"/>
+          <w:b/>
+          <w:w w:val="95"/>
+          <w:sz w:val="16"/>
+        </w:rPr>
+        <w:t>(Leader)</w:t>
+      </w:r>
+      <w:bookmarkStart w:id="0" w:name="_GoBack"/>
+      <w:bookmarkEnd w:id="0"/>
     </w:p>
     <w:p>
       <w:pPr>
@@ -7511,18 +7629,7 @@
           <w:sz w:val="18"/>
           <w:szCs w:val="18"/>
         </w:rPr>
-        <w:t>C</w:t>
-      </w:r>
-      <w:bookmarkStart w:id="0" w:name="_GoBack"/>
-      <w:bookmarkEnd w:id="0"/>
-      <w:r>
-        <w:rPr>
-          <w:rFonts w:ascii="Arial" w:hAnsi="Arial" w:cs="Arial"/>
-          <w:w w:val="95"/>
-          <w:sz w:val="18"/>
-          <w:szCs w:val="18"/>
-        </w:rPr>
-        <w:t>SS</w:t>
+        <w:t>CSS</w:t>
       </w:r>
     </w:p>
     <w:p>

</xml_diff>